<commit_message>
finished revisions for KDIR paper!
</commit_message>
<xml_diff>
--- a/writing/KDIR-shakespeare/KDIR-shakespeare-revised-2.docx
+++ b/writing/KDIR-shakespeare/KDIR-shakespeare-revised-2.docx
@@ -2317,7 +2317,7 @@
           </mc:Choice>
           <mc:Fallback>
             <w:pict>
-              <v:shapetype w14:anchorId="1B7D6820" id="_x0000_t67" coordsize="21600,21600" o:spt="67" adj="16200,5400" path="m0@0l@1@0@1,0@2,0@2@0,21600@0,10800,21600xe">
+              <v:shapetype w14:anchorId="689BDFFE" id="_x0000_t67" coordsize="21600,21600" o:spt="67" adj="16200,5400" path="m0@0l@1@0@1,0@2,0@2@0,21600@0,10800,21600xe">
                 <v:stroke joinstyle="miter"/>
                 <v:formulas>
                   <v:f eqn="val #0"/>
@@ -2555,7 +2555,7 @@
           </mc:Choice>
           <mc:Fallback>
             <w:pict>
-              <v:shape w14:anchorId="5F803062" id="Down Arrow 6" o:spid="_x0000_s1026" type="#_x0000_t67" style="position:absolute;margin-left:105pt;margin-top:4.4pt;width:3.55pt;height:11.35pt;z-index:251662336;visibility:visible;mso-wrap-style:square;mso-wrap-distance-left:9pt;mso-wrap-distance-top:0;mso-wrap-distance-right:9pt;mso-wrap-distance-bottom:0;mso-position-horizontal:absolute;mso-position-horizontal-relative:text;mso-position-vertical:absolute;mso-position-vertical-relative:text;v-text-anchor:middle" o:gfxdata="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" adj="18222" fillcolor="white [3201]" strokecolor="black [3200]" strokeweight="2pt"/>
+              <v:shape w14:anchorId="394429D2" id="Down Arrow 6" o:spid="_x0000_s1026" type="#_x0000_t67" style="position:absolute;margin-left:105pt;margin-top:4.4pt;width:3.55pt;height:11.35pt;z-index:251662336;visibility:visible;mso-wrap-style:square;mso-wrap-distance-left:9pt;mso-wrap-distance-top:0;mso-wrap-distance-right:9pt;mso-wrap-distance-bottom:0;mso-position-horizontal:absolute;mso-position-horizontal-relative:text;mso-position-vertical:absolute;mso-position-vertical-relative:text;v-text-anchor:middle" o:gfxdata="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" adj="18222" fillcolor="white [3201]" strokecolor="black [3200]" strokeweight="2pt"/>
             </w:pict>
           </mc:Fallback>
         </mc:AlternateContent>
@@ -6439,8 +6439,6 @@
       <w:r>
         <w:t xml:space="preserve"> </w:t>
       </w:r>
-      <w:bookmarkStart w:id="0" w:name="_GoBack"/>
-      <w:bookmarkEnd w:id="0"/>
       <w:r>
         <w:t xml:space="preserve">By using OvO, our SVM is much less sensitive to the problems of </w:t>
       </w:r>
@@ -8886,7 +8884,7 @@
       </w:r>
       <w:r>
         <w:rPr>
-          <w:color w:val="FF0000"/>
+          <w:color w:val="000000" w:themeColor="text1"/>
           <w:sz w:val="20"/>
           <w:szCs w:val="20"/>
         </w:rPr>
@@ -8894,15 +8892,23 @@
       </w:r>
       <w:r>
         <w:rPr>
-          <w:color w:val="FF0000"/>
-          <w:sz w:val="20"/>
-          <w:szCs w:val="20"/>
-        </w:rPr>
-        <w:t>comprised of</w:t>
-      </w:r>
-      <w:r>
-        <w:rPr>
-          <w:color w:val="FF0000"/>
+          <w:color w:val="000000" w:themeColor="text1"/>
+          <w:sz w:val="20"/>
+          <w:szCs w:val="20"/>
+        </w:rPr>
+        <w:t>considered</w:t>
+      </w:r>
+      <w:r>
+        <w:rPr>
+          <w:color w:val="000000" w:themeColor="text1"/>
+          <w:sz w:val="20"/>
+          <w:szCs w:val="20"/>
+        </w:rPr>
+        <w:t xml:space="preserve"> of</w:t>
+      </w:r>
+      <w:r>
+        <w:rPr>
+          <w:color w:val="000000" w:themeColor="text1"/>
           <w:sz w:val="20"/>
           <w:szCs w:val="20"/>
         </w:rPr>
@@ -8910,7 +8916,7 @@
       </w:r>
       <w:r>
         <w:rPr>
-          <w:color w:val="FF0000"/>
+          <w:color w:val="000000" w:themeColor="text1"/>
           <w:sz w:val="20"/>
           <w:szCs w:val="20"/>
         </w:rPr>
@@ -8918,7 +8924,7 @@
       </w:r>
       <w:r>
         <w:rPr>
-          <w:color w:val="FF0000"/>
+          <w:color w:val="000000" w:themeColor="text1"/>
           <w:sz w:val="20"/>
           <w:szCs w:val="20"/>
         </w:rPr>
@@ -8926,7 +8932,7 @@
       </w:r>
       <w:r>
         <w:rPr>
-          <w:color w:val="FF0000"/>
+          <w:color w:val="000000" w:themeColor="text1"/>
           <w:sz w:val="20"/>
           <w:szCs w:val="20"/>
         </w:rPr>
@@ -8934,7 +8940,7 @@
       </w:r>
       <w:r>
         <w:rPr>
-          <w:color w:val="FF0000"/>
+          <w:color w:val="000000" w:themeColor="text1"/>
           <w:sz w:val="20"/>
           <w:szCs w:val="20"/>
         </w:rPr>
@@ -8942,7 +8948,7 @@
       </w:r>
       <w:r>
         <w:rPr>
-          <w:color w:val="FF0000"/>
+          <w:color w:val="000000" w:themeColor="text1"/>
           <w:sz w:val="20"/>
           <w:szCs w:val="20"/>
         </w:rPr>
@@ -8950,7 +8956,7 @@
       </w:r>
       <w:r>
         <w:rPr>
-          <w:color w:val="FF0000"/>
+          <w:color w:val="000000" w:themeColor="text1"/>
           <w:sz w:val="20"/>
           <w:szCs w:val="20"/>
         </w:rPr>
@@ -8958,7 +8964,7 @@
       </w:r>
       <w:r>
         <w:rPr>
-          <w:color w:val="FF0000"/>
+          <w:color w:val="000000" w:themeColor="text1"/>
           <w:sz w:val="20"/>
           <w:szCs w:val="20"/>
         </w:rPr>
@@ -8966,7 +8972,7 @@
       </w:r>
       <w:r>
         <w:rPr>
-          <w:color w:val="FF0000"/>
+          <w:color w:val="000000" w:themeColor="text1"/>
           <w:sz w:val="20"/>
           <w:szCs w:val="20"/>
         </w:rPr>
@@ -8974,7 +8980,7 @@
       </w:r>
       <w:r>
         <w:rPr>
-          <w:color w:val="FF0000"/>
+          <w:color w:val="000000" w:themeColor="text1"/>
           <w:sz w:val="20"/>
           <w:szCs w:val="20"/>
         </w:rPr>
@@ -8982,7 +8988,15 @@
       </w:r>
       <w:r>
         <w:rPr>
-          <w:color w:val="FF0000"/>
+          <w:color w:val="000000" w:themeColor="text1"/>
+          <w:sz w:val="20"/>
+          <w:szCs w:val="20"/>
+        </w:rPr>
+        <w:t xml:space="preserve">would </w:t>
+      </w:r>
+      <w:r>
+        <w:rPr>
+          <w:color w:val="000000" w:themeColor="text1"/>
           <w:sz w:val="20"/>
           <w:szCs w:val="20"/>
         </w:rPr>
@@ -8990,19 +9004,11 @@
       </w:r>
       <w:r>
         <w:rPr>
-          <w:color w:val="FF0000"/>
-          <w:sz w:val="20"/>
-          <w:szCs w:val="20"/>
-        </w:rPr>
-        <w:t>.</w:t>
-      </w:r>
-      <w:r>
-        <w:rPr>
-          <w:color w:val="000000" w:themeColor="text1"/>
-          <w:sz w:val="20"/>
-          <w:szCs w:val="20"/>
-        </w:rPr>
-        <w:t xml:space="preserve"> </w:t>
+          <w:color w:val="000000" w:themeColor="text1"/>
+          <w:sz w:val="20"/>
+          <w:szCs w:val="20"/>
+        </w:rPr>
+        <w:t xml:space="preserve">. </w:t>
       </w:r>
       <w:r>
         <w:rPr>
@@ -10200,7 +10206,7 @@
       <w:tr>
         <w:trPr>
           <w:cnfStyle w:val="000000100000" w:firstRow="0" w:lastRow="0" w:firstColumn="0" w:lastColumn="0" w:oddVBand="0" w:evenVBand="0" w:oddHBand="1" w:evenHBand="0" w:firstRowFirstColumn="0" w:firstRowLastColumn="0" w:lastRowFirstColumn="0" w:lastRowLastColumn="0"/>
-          <w:trHeight w:val="283"/>
+          <w:trHeight w:val="454"/>
         </w:trPr>
         <w:tc>
           <w:tcPr>
@@ -10639,7 +10645,7 @@
       <w:tr>
         <w:trPr>
           <w:cnfStyle w:val="000000100000" w:firstRow="0" w:lastRow="0" w:firstColumn="0" w:lastColumn="0" w:oddVBand="0" w:evenVBand="0" w:oddHBand="1" w:evenHBand="0" w:firstRowFirstColumn="0" w:firstRowLastColumn="0" w:lastRowFirstColumn="0" w:lastRowLastColumn="0"/>
-          <w:trHeight w:val="283"/>
+          <w:trHeight w:val="397"/>
         </w:trPr>
         <w:tc>
           <w:tcPr>
@@ -11182,7 +11188,7 @@
       </w:tr>
       <w:tr>
         <w:trPr>
-          <w:trHeight w:val="283"/>
+          <w:trHeight w:val="454"/>
         </w:trPr>
         <w:tc>
           <w:tcPr>
@@ -13045,9 +13051,9 @@
         <w:tblLook w:val="0420" w:firstRow="1" w:lastRow="0" w:firstColumn="0" w:lastColumn="0" w:noHBand="0" w:noVBand="1"/>
       </w:tblPr>
       <w:tblGrid>
-        <w:gridCol w:w="1676"/>
-        <w:gridCol w:w="1458"/>
-        <w:gridCol w:w="1108"/>
+        <w:gridCol w:w="1378"/>
+        <w:gridCol w:w="1657"/>
+        <w:gridCol w:w="1207"/>
       </w:tblGrid>
       <w:tr>
         <w:trPr>
@@ -13265,7 +13271,15 @@
                 <w:sz w:val="18"/>
                 <w:szCs w:val="18"/>
               </w:rPr>
-              <w:t>Path_Length</w:t>
+              <w:t xml:space="preserve">Path </w:t>
+            </w:r>
+            <w:r>
+              <w:rPr>
+                <w:color w:val="000000" w:themeColor="text1"/>
+                <w:sz w:val="18"/>
+                <w:szCs w:val="18"/>
+              </w:rPr>
+              <w:t>Length</w:t>
             </w:r>
           </w:p>
         </w:tc>
@@ -13325,7 +13339,15 @@
                 <w:sz w:val="18"/>
                 <w:szCs w:val="18"/>
               </w:rPr>
-              <w:t>Graph_Density</w:t>
+              <w:t xml:space="preserve">Graph </w:t>
+            </w:r>
+            <w:r>
+              <w:rPr>
+                <w:color w:val="000000" w:themeColor="text1"/>
+                <w:sz w:val="18"/>
+                <w:szCs w:val="18"/>
+              </w:rPr>
+              <w:t>Density</w:t>
             </w:r>
           </w:p>
         </w:tc>
@@ -13407,7 +13429,15 @@
                 <w:sz w:val="18"/>
                 <w:szCs w:val="18"/>
               </w:rPr>
-              <w:t>Graph_Density</w:t>
+              <w:t xml:space="preserve">Graph </w:t>
+            </w:r>
+            <w:r>
+              <w:rPr>
+                <w:color w:val="000000" w:themeColor="text1"/>
+                <w:sz w:val="18"/>
+                <w:szCs w:val="18"/>
+              </w:rPr>
+              <w:t>Density</w:t>
             </w:r>
           </w:p>
         </w:tc>
@@ -13430,7 +13460,15 @@
                 <w:sz w:val="18"/>
                 <w:szCs w:val="18"/>
               </w:rPr>
-              <w:t>Path_Length</w:t>
+              <w:t xml:space="preserve">Path </w:t>
+            </w:r>
+            <w:r>
+              <w:rPr>
+                <w:color w:val="000000" w:themeColor="text1"/>
+                <w:sz w:val="18"/>
+                <w:szCs w:val="18"/>
+              </w:rPr>
+              <w:t>Length</w:t>
             </w:r>
           </w:p>
         </w:tc>
@@ -13490,7 +13528,7 @@
                 <w:sz w:val="18"/>
                 <w:szCs w:val="18"/>
               </w:rPr>
-              <w:t>Total_No_Of_Lines</w:t>
+              <w:t>Lines</w:t>
             </w:r>
           </w:p>
         </w:tc>
@@ -13513,7 +13551,15 @@
                 <w:sz w:val="18"/>
                 <w:szCs w:val="18"/>
               </w:rPr>
-              <w:t>Path_Length</w:t>
+              <w:t xml:space="preserve">Path </w:t>
+            </w:r>
+            <w:r>
+              <w:rPr>
+                <w:color w:val="000000" w:themeColor="text1"/>
+                <w:sz w:val="18"/>
+                <w:szCs w:val="18"/>
+              </w:rPr>
+              <w:t>Length</w:t>
             </w:r>
           </w:p>
         </w:tc>
@@ -13859,6 +13905,7 @@
           </w:tcPr>
           <w:p>
             <w:pPr>
+              <w:jc w:val="center"/>
               <w:rPr>
                 <w:color w:val="000000" w:themeColor="text1"/>
                 <w:sz w:val="18"/>
@@ -13881,6 +13928,7 @@
           </w:tcPr>
           <w:p>
             <w:pPr>
+              <w:jc w:val="center"/>
               <w:rPr>
                 <w:color w:val="000000" w:themeColor="text1"/>
                 <w:sz w:val="18"/>
@@ -13903,6 +13951,7 @@
           </w:tcPr>
           <w:p>
             <w:pPr>
+              <w:jc w:val="center"/>
               <w:rPr>
                 <w:color w:val="000000" w:themeColor="text1"/>
                 <w:sz w:val="18"/>
@@ -13925,6 +13974,7 @@
           </w:tcPr>
           <w:p>
             <w:pPr>
+              <w:jc w:val="center"/>
               <w:rPr>
                 <w:color w:val="000000" w:themeColor="text1"/>
                 <w:sz w:val="18"/>
@@ -13952,6 +14002,7 @@
           </w:tcPr>
           <w:p>
             <w:pPr>
+              <w:jc w:val="center"/>
               <w:rPr>
                 <w:color w:val="000000" w:themeColor="text1"/>
                 <w:sz w:val="18"/>
@@ -13974,6 +14025,7 @@
           </w:tcPr>
           <w:p>
             <w:pPr>
+              <w:jc w:val="center"/>
               <w:rPr>
                 <w:color w:val="000000" w:themeColor="text1"/>
                 <w:sz w:val="18"/>
@@ -13996,6 +14048,7 @@
           </w:tcPr>
           <w:p>
             <w:pPr>
+              <w:jc w:val="center"/>
               <w:rPr>
                 <w:color w:val="000000" w:themeColor="text1"/>
                 <w:sz w:val="18"/>
@@ -14018,6 +14071,7 @@
           </w:tcPr>
           <w:p>
             <w:pPr>
+              <w:jc w:val="center"/>
               <w:rPr>
                 <w:color w:val="000000" w:themeColor="text1"/>
                 <w:sz w:val="18"/>
@@ -14046,6 +14100,7 @@
           </w:tcPr>
           <w:p>
             <w:pPr>
+              <w:jc w:val="center"/>
               <w:rPr>
                 <w:color w:val="000000" w:themeColor="text1"/>
                 <w:sz w:val="18"/>
@@ -14068,6 +14123,7 @@
           </w:tcPr>
           <w:p>
             <w:pPr>
+              <w:jc w:val="center"/>
               <w:rPr>
                 <w:color w:val="000000" w:themeColor="text1"/>
                 <w:sz w:val="18"/>
@@ -14090,6 +14146,7 @@
           </w:tcPr>
           <w:p>
             <w:pPr>
+              <w:jc w:val="center"/>
               <w:rPr>
                 <w:color w:val="000000" w:themeColor="text1"/>
                 <w:sz w:val="18"/>
@@ -14112,6 +14169,7 @@
           </w:tcPr>
           <w:p>
             <w:pPr>
+              <w:jc w:val="center"/>
               <w:rPr>
                 <w:color w:val="000000" w:themeColor="text1"/>
                 <w:sz w:val="18"/>
@@ -14139,6 +14197,7 @@
           </w:tcPr>
           <w:p>
             <w:pPr>
+              <w:jc w:val="center"/>
               <w:rPr>
                 <w:color w:val="000000" w:themeColor="text1"/>
                 <w:sz w:val="18"/>
@@ -14161,6 +14220,7 @@
           </w:tcPr>
           <w:p>
             <w:pPr>
+              <w:jc w:val="center"/>
               <w:rPr>
                 <w:color w:val="000000" w:themeColor="text1"/>
                 <w:sz w:val="18"/>
@@ -14183,6 +14243,7 @@
           </w:tcPr>
           <w:p>
             <w:pPr>
+              <w:jc w:val="center"/>
               <w:rPr>
                 <w:color w:val="000000" w:themeColor="text1"/>
                 <w:sz w:val="18"/>
@@ -14205,6 +14266,7 @@
           </w:tcPr>
           <w:p>
             <w:pPr>
+              <w:jc w:val="center"/>
               <w:rPr>
                 <w:color w:val="000000" w:themeColor="text1"/>
                 <w:sz w:val="18"/>
@@ -14233,6 +14295,7 @@
           </w:tcPr>
           <w:p>
             <w:pPr>
+              <w:jc w:val="center"/>
               <w:rPr>
                 <w:color w:val="000000" w:themeColor="text1"/>
                 <w:sz w:val="18"/>
@@ -14255,6 +14318,7 @@
           </w:tcPr>
           <w:p>
             <w:pPr>
+              <w:jc w:val="center"/>
               <w:rPr>
                 <w:color w:val="000000" w:themeColor="text1"/>
                 <w:sz w:val="18"/>
@@ -14277,6 +14341,7 @@
           </w:tcPr>
           <w:p>
             <w:pPr>
+              <w:jc w:val="center"/>
               <w:rPr>
                 <w:color w:val="000000" w:themeColor="text1"/>
                 <w:sz w:val="18"/>
@@ -14299,6 +14364,7 @@
           </w:tcPr>
           <w:p>
             <w:pPr>
+              <w:jc w:val="center"/>
               <w:rPr>
                 <w:color w:val="000000" w:themeColor="text1"/>
                 <w:sz w:val="18"/>
@@ -14344,7 +14410,19 @@
         <w:rPr>
           <w:lang w:val="en-CA"/>
         </w:rPr>
-        <w:t xml:space="preserve">The highest observed accuracy was 88.93% using five metrics that are a </w:t>
+        <w:t>The highest observed accuracy was 88.93%</w:t>
+      </w:r>
+      <w:r>
+        <w:rPr>
+          <w:lang w:val="en-CA"/>
+        </w:rPr>
+        <w:t>,</w:t>
+      </w:r>
+      <w:r>
+        <w:rPr>
+          <w:lang w:val="en-CA"/>
+        </w:rPr>
+        <w:t xml:space="preserve"> using five metrics that are a </w:t>
       </w:r>
       <w:r>
         <w:t>combination</w:t>
@@ -14359,7 +14437,19 @@
         <w:rPr>
           <w:lang w:val="en-CA"/>
         </w:rPr>
-        <w:t>ph Density, and Average Degree).</w:t>
+        <w:t xml:space="preserve">ph Density, and Average </w:t>
+      </w:r>
+      <w:r>
+        <w:rPr>
+          <w:lang w:val="en-CA"/>
+        </w:rPr>
+        <w:t xml:space="preserve">Weighted </w:t>
+      </w:r>
+      <w:r>
+        <w:rPr>
+          <w:lang w:val="en-CA"/>
+        </w:rPr>
+        <w:t>Degree).</w:t>
       </w:r>
     </w:p>
     <w:p>
@@ -14391,7 +14481,23 @@
           <w:sz w:val="20"/>
           <w:szCs w:val="20"/>
         </w:rPr>
-        <w:t>The relevance of graph density in distinguishing genres is visually obvious when individual comedy and</w:t>
+        <w:t xml:space="preserve">The relevance of </w:t>
+      </w:r>
+      <w:r>
+        <w:rPr>
+          <w:color w:val="000000" w:themeColor="text1"/>
+          <w:sz w:val="20"/>
+          <w:szCs w:val="20"/>
+        </w:rPr>
+        <w:t xml:space="preserve">path length and </w:t>
+      </w:r>
+      <w:r>
+        <w:rPr>
+          <w:color w:val="000000" w:themeColor="text1"/>
+          <w:sz w:val="20"/>
+          <w:szCs w:val="20"/>
+        </w:rPr>
+        <w:t>graph density in distinguishing genres is visually obvious when individual comedy and</w:t>
       </w:r>
       <w:r>
         <w:rPr>
@@ -14413,12 +14519,19 @@
     <w:p>
       <w:pPr>
         <w:pStyle w:val="Paragraph"/>
+        <w:rPr>
+          <w:lang w:val="en-CA"/>
+        </w:rPr>
       </w:pPr>
       <w:r>
         <w:t>Our networks reveal that h</w:t>
       </w:r>
       <w:r>
-        <w:t>istories feature highly dispersed networks, with large numbers of very minor characters, such as “First,” “Second,” and “Third” members of groups like soldi</w:t>
+        <w:t xml:space="preserve">istories feature highly dispersed networks, with large numbers of very minor characters, such as “First,” “Second,” and “Third” </w:t>
+      </w:r>
+      <w:r>
+        <w:lastRenderedPageBreak/>
+        <w:t>members of groups like soldi</w:t>
       </w:r>
       <w:r>
         <w:t>ers and ambassadors (Figure 2).</w:t>
@@ -14427,20 +14540,16 @@
         <w:t xml:space="preserve"> </w:t>
       </w:r>
       <w:r>
+        <w:t xml:space="preserve">Characters in histories form social subgroups, joined through chains of acquantance. </w:t>
+      </w:r>
+      <w:r>
         <w:t>Comedies, in contrast, feature networks</w:t>
       </w:r>
       <w:r>
         <w:rPr>
           <w:lang w:val="en-CA"/>
         </w:rPr>
-        <w:t xml:space="preserve"> </w:t>
-      </w:r>
-      <w:r>
-        <w:rPr>
-          <w:lang w:val="en-CA"/>
-        </w:rPr>
-        <w:lastRenderedPageBreak/>
-        <w:t>with far fewer characters, in which nearly everybody speaks to nearly everybody</w:t>
+        <w:t xml:space="preserve"> with far fewer characters, in which nearly everybody speaks to nearly everybody</w:t>
       </w:r>
       <w:r>
         <w:rPr>
@@ -14456,140 +14565,13 @@
       </w:r>
     </w:p>
     <w:p>
-      <w:pPr>
-        <w:pStyle w:val="Paragraph"/>
-        <w:rPr>
-          <w:sz w:val="18"/>
-        </w:rPr>
-      </w:pPr>
-      <w:r>
-        <w:t>Tragedies</w:t>
-      </w:r>
-      <w:r>
-        <w:t xml:space="preserve"> </w:t>
-      </w:r>
-      <w:r>
-        <w:t>are more difficult to distinguish.</w:t>
-      </w:r>
-      <w:r>
-        <w:t xml:space="preserve"> </w:t>
-      </w:r>
-      <w:r>
-        <w:rPr>
-          <w:lang w:val="en-CA"/>
-        </w:rPr>
-        <w:t xml:space="preserve">It is of interest to literary scholars </w:t>
-      </w:r>
-      <w:r>
-        <w:rPr>
-          <w:lang w:val="en-CA"/>
-        </w:rPr>
-        <w:t xml:space="preserve">to discover </w:t>
-      </w:r>
-      <w:r>
-        <w:rPr>
-          <w:lang w:val="en-CA"/>
-        </w:rPr>
-        <w:t>that tragedies appear to be less formulaic</w:t>
-      </w:r>
-      <w:r>
-        <w:rPr>
-          <w:lang w:val="en-CA"/>
-        </w:rPr>
-        <w:t>.</w:t>
-      </w:r>
-      <w:r>
-        <w:t xml:space="preserve"> </w:t>
-      </w:r>
-      <w:r>
-        <w:rPr>
-          <w:lang w:val="en-CA"/>
-        </w:rPr>
-        <w:t xml:space="preserve">They </w:t>
-      </w:r>
-      <w:r>
-        <w:rPr>
-          <w:lang w:val="en-CA"/>
-        </w:rPr>
-        <w:t>feature networks somewhere between history and comedy in their density and show more variety overall (</w:t>
-      </w:r>
-      <w:r>
-        <w:rPr>
-          <w:lang w:val="en-CA"/>
-        </w:rPr>
-        <w:t>Figure</w:t>
-      </w:r>
-      <w:r>
-        <w:rPr>
-          <w:lang w:val="en-CA"/>
-        </w:rPr>
-        <w:t>s</w:t>
-      </w:r>
-      <w:r>
-        <w:rPr>
-          <w:lang w:val="en-CA"/>
-        </w:rPr>
-        <w:t xml:space="preserve"> 4</w:t>
-      </w:r>
-      <w:r>
-        <w:rPr>
-          <w:lang w:val="en-CA"/>
-        </w:rPr>
-        <w:t xml:space="preserve"> and 5</w:t>
-      </w:r>
-      <w:r>
-        <w:rPr>
-          <w:lang w:val="en-CA"/>
-        </w:rPr>
-        <w:t>).</w:t>
-      </w:r>
-      <w:r>
-        <w:rPr>
-          <w:lang w:val="en-CA"/>
-        </w:rPr>
-        <w:t xml:space="preserve"> Therefore, more complex metrics are needed in combination with each other to accurately identify </w:t>
-      </w:r>
-      <w:r>
-        <w:rPr>
-          <w:lang w:val="en-CA"/>
-        </w:rPr>
-        <w:t>all</w:t>
-      </w:r>
-      <w:r>
-        <w:rPr>
-          <w:lang w:val="en-CA"/>
-        </w:rPr>
-        <w:t xml:space="preserve"> three genres.</w:t>
-      </w:r>
-    </w:p>
-    <w:p>
-      <w:pPr>
-        <w:pStyle w:val="Paragraph"/>
-        <w:rPr>
-          <w:sz w:val="18"/>
-        </w:rPr>
-      </w:pPr>
-    </w:p>
-    <w:p>
-      <w:pPr>
-        <w:ind w:firstLine="301"/>
-        <w:jc w:val="both"/>
-        <w:rPr>
-          <w:color w:val="000000" w:themeColor="text1"/>
-          <w:sz w:val="20"/>
-          <w:szCs w:val="20"/>
-          <w:lang w:val="en-CA"/>
-        </w:rPr>
-      </w:pPr>
-    </w:p>
-    <w:p>
       <w:r>
         <w:rPr>
           <w:noProof/>
         </w:rPr>
         <w:drawing>
-          <wp:inline distT="0" distB="0" distL="0" distR="0" wp14:anchorId="07498A2C" wp14:editId="0751FF8E">
-            <wp:extent cx="2700020" cy="2700020"/>
+          <wp:inline distT="0" distB="0" distL="0" distR="0" wp14:anchorId="60C3A8C8" wp14:editId="79FD42F7">
+            <wp:extent cx="2700020" cy="2560320"/>
             <wp:effectExtent l="0" t="0" r="5080" b="5080"/>
             <wp:docPr id="1" name="Picture 1"/>
             <wp:cNvGraphicFramePr>
@@ -14602,7 +14584,7 @@
                     <pic:cNvPr id="1" name="2henry6.png"/>
                     <pic:cNvPicPr/>
                   </pic:nvPicPr>
-                  <pic:blipFill>
+                  <pic:blipFill rotWithShape="1">
                     <a:blip r:embed="rId10" cstate="print">
                       <a:extLst>
                         <a:ext uri="{28A0092B-C50C-407E-A947-70E740481C1C}">
@@ -14610,18 +14592,25 @@
                         </a:ext>
                       </a:extLst>
                     </a:blip>
-                    <a:stretch>
-                      <a:fillRect/>
-                    </a:stretch>
+                    <a:srcRect l="4762" t="7327" r="8710" b="10623"/>
+                    <a:stretch/>
                   </pic:blipFill>
-                  <pic:spPr>
+                  <pic:spPr bwMode="auto">
                     <a:xfrm>
                       <a:off x="0" y="0"/>
-                      <a:ext cx="2700020" cy="2700020"/>
+                      <a:ext cx="2700020" cy="2560320"/>
                     </a:xfrm>
                     <a:prstGeom prst="rect">
                       <a:avLst/>
                     </a:prstGeom>
+                    <a:ln>
+                      <a:noFill/>
+                    </a:ln>
+                    <a:extLst>
+                      <a:ext uri="{53640926-AAD7-44D8-BBD7-CCE9431645EC}">
+                        <a14:shadowObscured xmlns:a14="http://schemas.microsoft.com/office/drawing/2010/main"/>
+                      </a:ext>
+                    </a:extLst>
                   </pic:spPr>
                 </pic:pic>
               </a:graphicData>
@@ -14663,7 +14652,16 @@
           <w:color w:val="000000" w:themeColor="text1"/>
           <w:sz w:val="18"/>
         </w:rPr>
-        <w:t>The Second Part of King Henry The Sixth</w:t>
+        <w:t xml:space="preserve">The Second Part of King Henry The </w:t>
+      </w:r>
+      <w:r>
+        <w:rPr>
+          <w:i/>
+          <w:iCs/>
+          <w:color w:val="000000" w:themeColor="text1"/>
+          <w:sz w:val="18"/>
+        </w:rPr>
+        <w:t>Fourth</w:t>
       </w:r>
       <w:r>
         <w:rPr>
@@ -14684,59 +14682,6 @@
           <w:sz w:val="18"/>
         </w:rPr>
         <w:t>.</w:t>
-      </w:r>
-    </w:p>
-    <w:p>
-      <w:pPr>
-        <w:spacing w:before="240" w:after="120"/>
-        <w:rPr>
-          <w:sz w:val="18"/>
-        </w:rPr>
-      </w:pPr>
-      <w:r>
-        <w:rPr>
-          <w:color w:val="FF0000"/>
-          <w:sz w:val="20"/>
-          <w:szCs w:val="20"/>
-          <w:lang w:val="en-CA"/>
-        </w:rPr>
-        <w:t xml:space="preserve">A comparison of Table </w:t>
-      </w:r>
-      <w:r>
-        <w:rPr>
-          <w:color w:val="FF0000"/>
-          <w:sz w:val="20"/>
-          <w:szCs w:val="20"/>
-          <w:lang w:val="en-CA"/>
-        </w:rPr>
-        <w:t>6</w:t>
-      </w:r>
-      <w:r>
-        <w:rPr>
-          <w:color w:val="FF0000"/>
-          <w:sz w:val="20"/>
-          <w:szCs w:val="20"/>
-          <w:lang w:val="en-CA"/>
-        </w:rPr>
-        <w:t xml:space="preserve"> and Table </w:t>
-      </w:r>
-      <w:r>
-        <w:rPr>
-          <w:color w:val="FF0000"/>
-          <w:sz w:val="20"/>
-          <w:szCs w:val="20"/>
-          <w:lang w:val="en-CA"/>
-        </w:rPr>
-        <w:t>7</w:t>
-      </w:r>
-      <w:r>
-        <w:rPr>
-          <w:color w:val="FF0000"/>
-          <w:sz w:val="20"/>
-          <w:szCs w:val="20"/>
-          <w:lang w:val="en-CA"/>
-        </w:rPr>
-        <w:t xml:space="preserve"> shows that the sets of three factors which provide higher accuracy do not necessarily always include the features which were able to provide better accuracy as pairs.</w:t>
       </w:r>
     </w:p>
     <w:p>
@@ -14748,9 +14693,9 @@
           <w:noProof/>
         </w:rPr>
         <w:drawing>
-          <wp:inline distT="0" distB="0" distL="0" distR="0" wp14:anchorId="1495B45C" wp14:editId="76C16700">
-            <wp:extent cx="2700020" cy="2546555"/>
-            <wp:effectExtent l="0" t="0" r="5080" b="6350"/>
+          <wp:inline distT="0" distB="0" distL="0" distR="0" wp14:anchorId="2DC6FA05" wp14:editId="1773CFF4">
+            <wp:extent cx="2699803" cy="1908810"/>
+            <wp:effectExtent l="0" t="0" r="0" b="0"/>
             <wp:docPr id="2" name="Picture 2"/>
             <wp:cNvGraphicFramePr>
               <a:graphicFrameLocks xmlns:a="http://schemas.openxmlformats.org/drawingml/2006/main" noChangeAspect="1"/>
@@ -14770,13 +14715,13 @@
                         </a:ext>
                       </a:extLst>
                     </a:blip>
-                    <a:srcRect b="5684"/>
+                    <a:srcRect l="-15909" r="-18298" b="5114"/>
                     <a:stretch/>
                   </pic:blipFill>
                   <pic:spPr bwMode="auto">
                     <a:xfrm>
                       <a:off x="0" y="0"/>
-                      <a:ext cx="2700020" cy="2546555"/>
+                      <a:ext cx="2700020" cy="1908964"/>
                     </a:xfrm>
                     <a:prstGeom prst="rect">
                       <a:avLst/>
@@ -14865,65 +14810,121 @@
     </w:p>
     <w:p>
       <w:pPr>
-        <w:ind w:firstLine="301"/>
-        <w:jc w:val="both"/>
-        <w:rPr>
-          <w:color w:val="000000" w:themeColor="text1"/>
-          <w:sz w:val="20"/>
-          <w:szCs w:val="20"/>
+        <w:pStyle w:val="Paragraph"/>
+        <w:rPr>
+          <w:sz w:val="18"/>
+        </w:rPr>
+      </w:pPr>
+      <w:r>
+        <w:t>Tragedies</w:t>
+      </w:r>
+      <w:r>
+        <w:t xml:space="preserve"> </w:t>
+      </w:r>
+      <w:r>
+        <w:t>are more difficult to distinguish.</w:t>
+      </w:r>
+      <w:r>
+        <w:t xml:space="preserve"> </w:t>
+      </w:r>
+      <w:r>
+        <w:rPr>
           <w:lang w:val="en-CA"/>
         </w:rPr>
-      </w:pPr>
-      <w:r>
-        <w:rPr>
-          <w:color w:val="FF0000"/>
-          <w:sz w:val="20"/>
-          <w:szCs w:val="20"/>
+        <w:t xml:space="preserve">It is of interest to literary scholars </w:t>
+      </w:r>
+      <w:r>
+        <w:rPr>
           <w:lang w:val="en-CA"/>
         </w:rPr>
-        <w:t xml:space="preserve">Many of the pairs, for example, include graph density or path length as one of the two identifying features, but none of the triples include graph density as a feature for maximizing the accuracy, and the triples instead include the number of </w:t>
-      </w:r>
-      <w:r>
-        <w:rPr>
-          <w:color w:val="FF0000"/>
-          <w:sz w:val="20"/>
-          <w:szCs w:val="20"/>
+        <w:t xml:space="preserve">to discover </w:t>
+      </w:r>
+      <w:r>
+        <w:rPr>
           <w:lang w:val="en-CA"/>
         </w:rPr>
-        <w:t>words and lines</w:t>
-      </w:r>
-      <w:r>
-        <w:rPr>
-          <w:color w:val="FF0000"/>
-          <w:sz w:val="20"/>
-          <w:szCs w:val="20"/>
+        <w:t xml:space="preserve">that tragedies appear </w:t>
+      </w:r>
+      <w:r>
+        <w:rPr>
           <w:lang w:val="en-CA"/>
         </w:rPr>
-        <w:t xml:space="preserve"> as the most commonly useful feature</w:t>
-      </w:r>
-      <w:r>
-        <w:rPr>
-          <w:color w:val="000000" w:themeColor="text1"/>
-          <w:sz w:val="20"/>
-          <w:szCs w:val="20"/>
+        <w:t>not to have a formula for their social relationships</w:t>
+      </w:r>
+      <w:r>
+        <w:rPr>
           <w:lang w:val="en-CA"/>
         </w:rPr>
         <w:t>.</w:t>
       </w:r>
-    </w:p>
-    <w:p>
-      <w:pPr>
-        <w:spacing w:before="240" w:after="120"/>
-        <w:rPr>
-          <w:color w:val="000000" w:themeColor="text1"/>
-          <w:sz w:val="20"/>
-          <w:szCs w:val="20"/>
-        </w:rPr>
-      </w:pPr>
+      <w:r>
+        <w:t xml:space="preserve"> </w:t>
+      </w:r>
+      <w:r>
+        <w:rPr>
+          <w:lang w:val="en-CA"/>
+        </w:rPr>
+        <w:t xml:space="preserve">They </w:t>
+      </w:r>
+      <w:r>
+        <w:rPr>
+          <w:lang w:val="en-CA"/>
+        </w:rPr>
+        <w:t>feature networks somewhere between history and comedy in their density and show more variety overall (</w:t>
+      </w:r>
+      <w:r>
+        <w:rPr>
+          <w:lang w:val="en-CA"/>
+        </w:rPr>
+        <w:t>Figure</w:t>
+      </w:r>
+      <w:r>
+        <w:rPr>
+          <w:lang w:val="en-CA"/>
+        </w:rPr>
+        <w:t>s</w:t>
+      </w:r>
+      <w:r>
+        <w:rPr>
+          <w:lang w:val="en-CA"/>
+        </w:rPr>
+        <w:t xml:space="preserve"> 4</w:t>
+      </w:r>
+      <w:r>
+        <w:rPr>
+          <w:lang w:val="en-CA"/>
+        </w:rPr>
+        <w:t xml:space="preserve"> and 5</w:t>
+      </w:r>
+      <w:r>
+        <w:rPr>
+          <w:lang w:val="en-CA"/>
+        </w:rPr>
+        <w:t>).</w:t>
+      </w:r>
+      <w:r>
+        <w:rPr>
+          <w:lang w:val="en-CA"/>
+        </w:rPr>
+        <w:t xml:space="preserve"> Therefore, more complex metrics are needed in combination to accurately identify </w:t>
+      </w:r>
+      <w:r>
+        <w:rPr>
+          <w:lang w:val="en-CA"/>
+        </w:rPr>
+        <w:t>all</w:t>
+      </w:r>
+      <w:r>
+        <w:rPr>
+          <w:lang w:val="en-CA"/>
+        </w:rPr>
+        <w:t xml:space="preserve"> three genres.</w:t>
+      </w:r>
     </w:p>
     <w:p>
       <w:pPr>
         <w:keepNext/>
+        <w:jc w:val="center"/>
         <w:rPr>
           <w:color w:val="000000" w:themeColor="text1"/>
           <w:sz w:val="18"/>
@@ -14935,7 +14936,7 @@
           <w:sz w:val="18"/>
         </w:rPr>
         <w:drawing>
-          <wp:inline distT="0" distB="0" distL="0" distR="0" wp14:anchorId="078137CF" wp14:editId="2A647A88">
+          <wp:inline distT="0" distB="0" distL="0" distR="0" wp14:anchorId="61261888" wp14:editId="0D87FE90">
             <wp:extent cx="2700020" cy="2700020"/>
             <wp:effectExtent l="0" t="0" r="5080" b="5080"/>
             <wp:docPr id="7" name="Picture 7"/>
@@ -14980,12 +14981,6 @@
         <w:rPr>
           <w:sz w:val="18"/>
         </w:rPr>
-        <w:t xml:space="preserve"> </w:t>
-      </w:r>
-      <w:r>
-        <w:rPr>
-          <w:sz w:val="18"/>
-        </w:rPr>
         <w:t>Figure 4</w:t>
       </w:r>
       <w:r>
@@ -15050,128 +15045,21 @@
     </w:p>
     <w:p>
       <w:pPr>
-        <w:keepNext/>
-        <w:rPr>
-          <w:sz w:val="18"/>
+        <w:jc w:val="center"/>
+        <w:rPr>
+          <w:color w:val="000000" w:themeColor="text1"/>
+          <w:sz w:val="20"/>
+          <w:szCs w:val="20"/>
+          <w:lang w:val="en-CA"/>
         </w:rPr>
       </w:pPr>
-    </w:p>
-    <w:p>
-      <w:pPr>
-        <w:keepNext/>
-        <w:rPr>
-          <w:color w:val="FF0000"/>
-          <w:sz w:val="20"/>
-          <w:szCs w:val="20"/>
-          <w:lang w:val="en-CA"/>
-        </w:rPr>
-      </w:pPr>
-      <w:r>
-        <w:rPr>
-          <w:color w:val="000000" w:themeColor="text1"/>
-          <w:sz w:val="20"/>
-          <w:szCs w:val="20"/>
-          <w:lang w:val="en-CA"/>
-        </w:rPr>
-        <w:t>E</w:t>
-      </w:r>
-      <w:r>
-        <w:rPr>
-          <w:color w:val="000000" w:themeColor="text1"/>
-          <w:sz w:val="20"/>
-          <w:szCs w:val="20"/>
-          <w:lang w:val="en-CA"/>
-        </w:rPr>
-        <w:t xml:space="preserve">ach metric </w:t>
-      </w:r>
-      <w:r>
-        <w:rPr>
-          <w:color w:val="000000" w:themeColor="text1"/>
-          <w:sz w:val="20"/>
-          <w:szCs w:val="20"/>
-          <w:lang w:val="en-CA"/>
-        </w:rPr>
-        <w:t xml:space="preserve">thus seems to capture </w:t>
-      </w:r>
-      <w:r>
-        <w:rPr>
-          <w:color w:val="000000" w:themeColor="text1"/>
-          <w:sz w:val="20"/>
-          <w:szCs w:val="20"/>
-          <w:lang w:val="en-CA"/>
-        </w:rPr>
-        <w:t xml:space="preserve">a specific kind of information about the play </w:t>
-      </w:r>
-      <w:r>
-        <w:rPr>
-          <w:color w:val="000000" w:themeColor="text1"/>
-          <w:sz w:val="20"/>
-          <w:szCs w:val="20"/>
-          <w:lang w:val="en-CA"/>
-        </w:rPr>
-        <w:t xml:space="preserve">which are more relevant in combination with different other metrics. </w:t>
-      </w:r>
-      <w:r>
-        <w:rPr>
-          <w:color w:val="FF0000"/>
-          <w:sz w:val="20"/>
-          <w:szCs w:val="20"/>
-          <w:lang w:val="en-CA"/>
-        </w:rPr>
-        <w:t xml:space="preserve">Total number of words, for example, is only able to provide 47.5% accuracy alone, but reaches 89% </w:t>
-      </w:r>
-      <w:r>
-        <w:rPr>
-          <w:color w:val="FF0000"/>
-          <w:sz w:val="20"/>
-          <w:szCs w:val="20"/>
-          <w:lang w:val="en-CA"/>
-        </w:rPr>
-        <w:lastRenderedPageBreak/>
-        <w:t xml:space="preserve">when combined with </w:t>
-      </w:r>
-      <w:r>
-        <w:rPr>
-          <w:color w:val="FF0000"/>
-          <w:sz w:val="20"/>
-          <w:szCs w:val="20"/>
-        </w:rPr>
-        <w:t>lines, closeness, graph density and average weighted degree</w:t>
-      </w:r>
-      <w:r>
-        <w:rPr>
-          <w:color w:val="FF0000"/>
-          <w:sz w:val="20"/>
-          <w:szCs w:val="20"/>
-          <w:lang w:val="en-CA"/>
-        </w:rPr>
-        <w:t>.</w:t>
-      </w:r>
-    </w:p>
-    <w:p>
-      <w:pPr>
-        <w:keepNext/>
-        <w:rPr>
-          <w:sz w:val="18"/>
-        </w:rPr>
-      </w:pPr>
-    </w:p>
-    <w:p>
-      <w:pPr>
-        <w:rPr>
-          <w:color w:val="000000" w:themeColor="text1"/>
-          <w:sz w:val="20"/>
-          <w:szCs w:val="20"/>
-          <w:lang w:val="en-CA"/>
-        </w:rPr>
-      </w:pPr>
       <w:r>
         <w:rPr>
           <w:noProof/>
           <w:sz w:val="18"/>
         </w:rPr>
         <w:drawing>
-          <wp:inline distT="0" distB="0" distL="0" distR="0" wp14:anchorId="0966E42F" wp14:editId="55DA43C1">
+          <wp:inline distT="0" distB="0" distL="0" distR="0" wp14:anchorId="42FDE134" wp14:editId="20B550B9">
             <wp:extent cx="2700020" cy="2458065"/>
             <wp:effectExtent l="0" t="0" r="5080" b="6350"/>
             <wp:docPr id="8" name="Picture 8"/>
@@ -15273,43 +15161,13 @@
           <w:color w:val="000000" w:themeColor="text1"/>
           <w:sz w:val="18"/>
         </w:rPr>
-        <w:t xml:space="preserve">, </w:t>
-      </w:r>
-      <w:r>
-        <w:rPr>
-          <w:color w:val="000000" w:themeColor="text1"/>
-          <w:sz w:val="18"/>
-        </w:rPr>
-        <w:t>a</w:t>
-      </w:r>
-      <w:r>
-        <w:rPr>
-          <w:color w:val="000000" w:themeColor="text1"/>
-          <w:sz w:val="18"/>
-        </w:rPr>
-        <w:t xml:space="preserve"> traged</w:t>
-      </w:r>
-      <w:r>
-        <w:rPr>
-          <w:color w:val="000000" w:themeColor="text1"/>
-          <w:sz w:val="18"/>
-        </w:rPr>
-        <w:t>y</w:t>
+        <w:t>, a tragedy</w:t>
       </w:r>
       <w:r>
         <w:rPr>
           <w:sz w:val="18"/>
         </w:rPr>
         <w:t>.</w:t>
-      </w:r>
-      <w:r>
-        <w:rPr>
-          <w:color w:val="000000" w:themeColor="text1"/>
-          <w:sz w:val="20"/>
-          <w:szCs w:val="20"/>
-          <w:lang w:val="en-CA"/>
-        </w:rPr>
-        <w:t xml:space="preserve"> </w:t>
       </w:r>
     </w:p>
     <w:p>
@@ -15342,35 +15200,38 @@
           <w:szCs w:val="20"/>
           <w:lang w:val="en-CA"/>
         </w:rPr>
-        <w:t xml:space="preserve">Similarly, the number of characters in the play only </w:t>
-      </w:r>
-      <w:r>
-        <w:rPr>
-          <w:color w:val="FF0000"/>
+        <w:t>A comparison of Table 6 and Table 7 shows that the sets of three factors which provide higher accuracy do not necessarily always include the features which were able to provide better accuracy as pairs.</w:t>
+      </w:r>
+      <w:r>
+        <w:rPr>
+          <w:color w:val="000000" w:themeColor="text1"/>
           <w:sz w:val="20"/>
           <w:szCs w:val="20"/>
           <w:lang w:val="en-CA"/>
         </w:rPr>
-        <w:t xml:space="preserve">provides </w:t>
-      </w:r>
-      <w:r>
-        <w:rPr>
-          <w:color w:val="FF0000"/>
+        <w:t xml:space="preserve"> </w:t>
+      </w:r>
+      <w:r>
+        <w:rPr>
+          <w:color w:val="000000" w:themeColor="text1"/>
           <w:sz w:val="20"/>
           <w:szCs w:val="20"/>
           <w:lang w:val="en-CA"/>
         </w:rPr>
-        <w:t>55.71</w:t>
-      </w:r>
-      <w:r>
-        <w:rPr>
-          <w:color w:val="FF0000"/>
+        <w:t>Many of the pairs, for example, include graph density or path length as one of the two identifying features, but none of the triples include graph density as a feature for maximizing the accuracy, and the triples instead include the number of words and lines as the most commonly useful feature.</w:t>
+      </w:r>
+    </w:p>
+    <w:p>
+      <w:pPr>
+        <w:ind w:firstLine="301"/>
+        <w:jc w:val="both"/>
+        <w:rPr>
+          <w:color w:val="000000" w:themeColor="text1"/>
           <w:sz w:val="20"/>
           <w:szCs w:val="20"/>
           <w:lang w:val="en-CA"/>
         </w:rPr>
-        <w:t xml:space="preserve">% </w:t>
-      </w:r>
+      </w:pPr>
       <w:r>
         <w:rPr>
           <w:color w:val="000000" w:themeColor="text1"/>
@@ -15378,7 +15239,295 @@
           <w:szCs w:val="20"/>
           <w:lang w:val="en-CA"/>
         </w:rPr>
-        <w:t>accuracy alone, but when considered alongside pairs of other features, the combination is more informative.</w:t>
+        <w:t>E</w:t>
+      </w:r>
+      <w:r>
+        <w:rPr>
+          <w:color w:val="000000" w:themeColor="text1"/>
+          <w:sz w:val="20"/>
+          <w:szCs w:val="20"/>
+          <w:lang w:val="en-CA"/>
+        </w:rPr>
+        <w:t xml:space="preserve">ach metric </w:t>
+      </w:r>
+      <w:r>
+        <w:rPr>
+          <w:color w:val="000000" w:themeColor="text1"/>
+          <w:sz w:val="20"/>
+          <w:szCs w:val="20"/>
+          <w:lang w:val="en-CA"/>
+        </w:rPr>
+        <w:t xml:space="preserve">thus seems to capture </w:t>
+      </w:r>
+      <w:r>
+        <w:rPr>
+          <w:color w:val="000000" w:themeColor="text1"/>
+          <w:sz w:val="20"/>
+          <w:szCs w:val="20"/>
+          <w:lang w:val="en-CA"/>
+        </w:rPr>
+        <w:t xml:space="preserve">a specific kind of information about the play </w:t>
+      </w:r>
+      <w:r>
+        <w:rPr>
+          <w:color w:val="000000" w:themeColor="text1"/>
+          <w:sz w:val="20"/>
+          <w:szCs w:val="20"/>
+          <w:lang w:val="en-CA"/>
+        </w:rPr>
+        <w:t xml:space="preserve">which are more relevant in </w:t>
+      </w:r>
+      <w:r>
+        <w:rPr>
+          <w:color w:val="000000" w:themeColor="text1"/>
+          <w:sz w:val="20"/>
+          <w:szCs w:val="20"/>
+          <w:lang w:val="en-CA"/>
+        </w:rPr>
+        <w:t xml:space="preserve">combination with different other metrics. </w:t>
+      </w:r>
+      <w:r>
+        <w:rPr>
+          <w:color w:val="000000" w:themeColor="text1"/>
+          <w:sz w:val="20"/>
+          <w:szCs w:val="20"/>
+          <w:lang w:val="en-CA"/>
+        </w:rPr>
+        <w:t>Closeness</w:t>
+      </w:r>
+      <w:r>
+        <w:rPr>
+          <w:color w:val="000000" w:themeColor="text1"/>
+          <w:sz w:val="20"/>
+          <w:szCs w:val="20"/>
+          <w:lang w:val="en-CA"/>
+        </w:rPr>
+        <w:t xml:space="preserve">, for example, is only able to provide </w:t>
+      </w:r>
+      <w:r>
+        <w:rPr>
+          <w:color w:val="000000" w:themeColor="text1"/>
+          <w:sz w:val="20"/>
+          <w:szCs w:val="20"/>
+          <w:lang w:val="en-CA"/>
+        </w:rPr>
+        <w:t>52.5</w:t>
+      </w:r>
+      <w:r>
+        <w:rPr>
+          <w:color w:val="000000" w:themeColor="text1"/>
+          <w:sz w:val="20"/>
+          <w:szCs w:val="20"/>
+          <w:lang w:val="en-CA"/>
+        </w:rPr>
+        <w:t>% accuracy alone</w:t>
+      </w:r>
+      <w:r>
+        <w:rPr>
+          <w:color w:val="000000" w:themeColor="text1"/>
+          <w:sz w:val="20"/>
+          <w:szCs w:val="20"/>
+          <w:lang w:val="en-CA"/>
+        </w:rPr>
+        <w:t>, but reaches 88.9</w:t>
+      </w:r>
+      <w:r>
+        <w:rPr>
+          <w:color w:val="000000" w:themeColor="text1"/>
+          <w:sz w:val="20"/>
+          <w:szCs w:val="20"/>
+          <w:lang w:val="en-CA"/>
+        </w:rPr>
+        <w:t xml:space="preserve">% when combined </w:t>
+      </w:r>
+      <w:r>
+        <w:rPr>
+          <w:color w:val="000000" w:themeColor="text1"/>
+          <w:sz w:val="20"/>
+          <w:szCs w:val="20"/>
+          <w:lang w:val="en-CA"/>
+        </w:rPr>
+        <w:lastRenderedPageBreak/>
+        <w:t xml:space="preserve">with </w:t>
+      </w:r>
+      <w:r>
+        <w:rPr>
+          <w:color w:val="000000" w:themeColor="text1"/>
+          <w:sz w:val="20"/>
+          <w:szCs w:val="20"/>
+        </w:rPr>
+        <w:t>lines</w:t>
+      </w:r>
+      <w:r>
+        <w:rPr>
+          <w:color w:val="000000" w:themeColor="text1"/>
+          <w:sz w:val="20"/>
+          <w:szCs w:val="20"/>
+        </w:rPr>
+        <w:t xml:space="preserve">, </w:t>
+      </w:r>
+      <w:r>
+        <w:rPr>
+          <w:color w:val="000000" w:themeColor="text1"/>
+          <w:sz w:val="20"/>
+          <w:szCs w:val="20"/>
+        </w:rPr>
+        <w:t xml:space="preserve">words, </w:t>
+      </w:r>
+      <w:r>
+        <w:rPr>
+          <w:color w:val="000000" w:themeColor="text1"/>
+          <w:sz w:val="20"/>
+          <w:szCs w:val="20"/>
+        </w:rPr>
+        <w:t>graph density and average weighted degree</w:t>
+      </w:r>
+      <w:r>
+        <w:rPr>
+          <w:color w:val="000000" w:themeColor="text1"/>
+          <w:sz w:val="20"/>
+          <w:szCs w:val="20"/>
+          <w:lang w:val="en-CA"/>
+        </w:rPr>
+        <w:t>.</w:t>
+      </w:r>
+      <w:r>
+        <w:rPr>
+          <w:color w:val="000000" w:themeColor="text1"/>
+          <w:sz w:val="20"/>
+          <w:szCs w:val="20"/>
+          <w:lang w:val="en-CA"/>
+        </w:rPr>
+        <w:t xml:space="preserve"> </w:t>
+      </w:r>
+      <w:r>
+        <w:rPr>
+          <w:color w:val="000000" w:themeColor="text1"/>
+          <w:sz w:val="20"/>
+          <w:szCs w:val="20"/>
+          <w:lang w:val="en-CA"/>
+        </w:rPr>
+        <w:t xml:space="preserve">Similarly, the harmonic centrality only </w:t>
+      </w:r>
+      <w:r>
+        <w:rPr>
+          <w:color w:val="000000" w:themeColor="text1"/>
+          <w:sz w:val="20"/>
+          <w:szCs w:val="20"/>
+          <w:lang w:val="en-CA"/>
+        </w:rPr>
+        <w:t xml:space="preserve">provides 55.7% accuracy alone, but when considered alongside pairs of other features, the combination </w:t>
+      </w:r>
+      <w:r>
+        <w:rPr>
+          <w:color w:val="000000" w:themeColor="text1"/>
+          <w:sz w:val="20"/>
+          <w:szCs w:val="20"/>
+          <w:lang w:val="en-CA"/>
+        </w:rPr>
+        <w:t>is more informative.</w:t>
+      </w:r>
+    </w:p>
+    <w:p>
+      <w:pPr>
+        <w:ind w:firstLine="301"/>
+        <w:jc w:val="both"/>
+        <w:rPr>
+          <w:color w:val="000000" w:themeColor="text1"/>
+          <w:sz w:val="20"/>
+          <w:szCs w:val="20"/>
+          <w:lang w:val="en-CA"/>
+        </w:rPr>
+      </w:pPr>
+      <w:r>
+        <w:rPr>
+          <w:color w:val="000000" w:themeColor="text1"/>
+          <w:sz w:val="20"/>
+          <w:szCs w:val="20"/>
+          <w:lang w:val="en-CA"/>
+        </w:rPr>
+        <w:t>Specifically, it seems that classification is most successful when metrics of the play’s size (</w:t>
+      </w:r>
+      <w:r>
+        <w:rPr>
+          <w:color w:val="000000" w:themeColor="text1"/>
+          <w:sz w:val="20"/>
+          <w:szCs w:val="20"/>
+          <w:lang w:val="en-CA"/>
+        </w:rPr>
+        <w:t xml:space="preserve">words, characters, lines) are combined with metrics of the interconnectedness of its </w:t>
+      </w:r>
+      <w:r>
+        <w:rPr>
+          <w:color w:val="000000" w:themeColor="text1"/>
+          <w:sz w:val="20"/>
+          <w:szCs w:val="20"/>
+          <w:lang w:val="en-CA"/>
+        </w:rPr>
+        <w:t xml:space="preserve">social </w:t>
+      </w:r>
+      <w:r>
+        <w:rPr>
+          <w:color w:val="000000" w:themeColor="text1"/>
+          <w:sz w:val="20"/>
+          <w:szCs w:val="20"/>
+          <w:lang w:val="en-CA"/>
+        </w:rPr>
+        <w:t>network (density,</w:t>
+      </w:r>
+      <w:r>
+        <w:rPr>
+          <w:color w:val="000000" w:themeColor="text1"/>
+          <w:sz w:val="20"/>
+          <w:szCs w:val="20"/>
+          <w:lang w:val="en-CA"/>
+        </w:rPr>
+        <w:t xml:space="preserve"> </w:t>
+      </w:r>
+      <w:r>
+        <w:rPr>
+          <w:color w:val="000000" w:themeColor="text1"/>
+          <w:sz w:val="20"/>
+          <w:szCs w:val="20"/>
+          <w:lang w:val="en-CA"/>
+        </w:rPr>
+        <w:t xml:space="preserve">path length, </w:t>
+      </w:r>
+      <w:r>
+        <w:rPr>
+          <w:color w:val="000000" w:themeColor="text1"/>
+          <w:sz w:val="20"/>
+          <w:szCs w:val="20"/>
+          <w:lang w:val="en-CA"/>
+        </w:rPr>
+        <w:t>harmonic or</w:t>
+      </w:r>
+      <w:r>
+        <w:rPr>
+          <w:color w:val="000000" w:themeColor="text1"/>
+          <w:sz w:val="20"/>
+          <w:szCs w:val="20"/>
+          <w:lang w:val="en-CA"/>
+        </w:rPr>
+        <w:t xml:space="preserve"> closeness centrality, </w:t>
+      </w:r>
+      <w:r>
+        <w:rPr>
+          <w:color w:val="000000" w:themeColor="text1"/>
+          <w:sz w:val="20"/>
+          <w:szCs w:val="20"/>
+          <w:lang w:val="en-CA"/>
+        </w:rPr>
+        <w:t>eigenvector</w:t>
+      </w:r>
+      <w:r>
+        <w:rPr>
+          <w:color w:val="000000" w:themeColor="text1"/>
+          <w:sz w:val="20"/>
+          <w:szCs w:val="20"/>
+          <w:lang w:val="en-CA"/>
+        </w:rPr>
+        <w:t>). The non-SNA features of play size are insufficient to identify genre alone, but provide useful context for SNA metrics for classification.</w:t>
       </w:r>
     </w:p>
     <w:p>
@@ -15390,20 +15539,7 @@
       </w:r>
       <w:r>
         <w:tab/>
-      </w:r>
-      <w:commentRangeStart w:id="1"/>
-      <w:r>
         <w:t>CONCLUSIONS</w:t>
-      </w:r>
-      <w:commentRangeEnd w:id="1"/>
-      <w:r>
-        <w:rPr>
-          <w:rStyle w:val="CommentReference"/>
-          <w:b w:val="0"/>
-          <w:caps w:val="0"/>
-          <w:kern w:val="0"/>
-        </w:rPr>
-        <w:commentReference w:id="1"/>
       </w:r>
     </w:p>
     <w:p>
@@ -15648,6 +15784,7 @@
         </w:rPr>
         <w:t xml:space="preserve"> available online at </w:t>
       </w:r>
+      <w:commentRangeStart w:id="0"/>
       <w:r>
         <w:rPr>
           <w:rStyle w:val="Hyperlink"/>
@@ -15666,6 +15803,13 @@
           <w:lang w:val="en-CA"/>
         </w:rPr>
         <w:t>.</w:t>
+      </w:r>
+      <w:commentRangeEnd w:id="0"/>
+      <w:r>
+        <w:rPr>
+          <w:rStyle w:val="CommentReference"/>
+        </w:rPr>
+        <w:commentReference w:id="0"/>
       </w:r>
     </w:p>
     <w:p>
@@ -15749,7 +15893,16 @@
           <w:szCs w:val="20"/>
           <w:lang w:val="en-CA"/>
         </w:rPr>
-        <w:t xml:space="preserve"> As we develop our website, we will add functionality for others to upload their own TEI encoded plays and download the resulting Gephi file, enabling broad applicability of our methods to new literary research problems.</w:t>
+        <w:t xml:space="preserve"> As we develop our website, we will add functionality for others to upload their own TEI encoded plays and download the resulting Gephi </w:t>
+      </w:r>
+      <w:r>
+        <w:rPr>
+          <w:color w:val="000000" w:themeColor="text1"/>
+          <w:sz w:val="20"/>
+          <w:szCs w:val="20"/>
+          <w:lang w:val="en-CA"/>
+        </w:rPr>
+        <w:t>file, enabling broad applicability of our methods to new literary research problems.</w:t>
       </w:r>
     </w:p>
     <w:p>
@@ -15790,12 +15943,11 @@
       <w:r>
         <w:tab/>
       </w:r>
-      <w:commentRangeStart w:id="2"/>
-      <w:commentRangeStart w:id="3"/>
+      <w:commentRangeStart w:id="1"/>
       <w:r>
         <w:t>REFERENCES</w:t>
       </w:r>
-      <w:commentRangeEnd w:id="2"/>
+      <w:commentRangeEnd w:id="1"/>
       <w:r>
         <w:rPr>
           <w:rStyle w:val="CommentReference"/>
@@ -15803,17 +15955,7 @@
           <w:caps w:val="0"/>
           <w:kern w:val="0"/>
         </w:rPr>
-        <w:commentReference w:id="2"/>
-      </w:r>
-      <w:commentRangeEnd w:id="3"/>
-      <w:r>
-        <w:rPr>
-          <w:rStyle w:val="CommentReference"/>
-          <w:b w:val="0"/>
-          <w:caps w:val="0"/>
-          <w:kern w:val="0"/>
-        </w:rPr>
-        <w:commentReference w:id="3"/>
+        <w:commentReference w:id="1"/>
       </w:r>
     </w:p>
     <w:p>
@@ -16258,7 +16400,6 @@
           <w:sz w:val="18"/>
           <w:szCs w:val="18"/>
         </w:rPr>
-        <w:lastRenderedPageBreak/>
         <w:t>Siobhán Grayson, Karen Wade, Gerardine Meaney, Jennie Rothwell, M</w:t>
       </w:r>
       <w:r>
@@ -16480,7 +16621,19 @@
           <w:szCs w:val="18"/>
           <w:lang w:eastAsia="pt-PT"/>
         </w:rPr>
-        <w:t xml:space="preserve"> 7th International Joint Conference on Knowledge Discovery, Knowledge Engineering and Knowledge Management (IC3K)</w:t>
+        <w:t xml:space="preserve"> 7th </w:t>
+      </w:r>
+      <w:r>
+        <w:rPr>
+          <w:rFonts w:ascii="Times New Roman" w:hAnsi="Times New Roman" w:cs="Times New Roman"/>
+          <w:iCs/>
+          <w:color w:val="000000" w:themeColor="text1"/>
+          <w:sz w:val="18"/>
+          <w:szCs w:val="18"/>
+          <w:lang w:eastAsia="pt-PT"/>
+        </w:rPr>
+        <w:lastRenderedPageBreak/>
+        <w:t>International Joint Conference on Knowledge Discovery, Knowledge Engineering and Knowledge Management (IC3K)</w:t>
       </w:r>
       <w:r>
         <w:rPr>
@@ -17152,14 +17305,7 @@
           <w:color w:val="000000" w:themeColor="text1"/>
           <w:szCs w:val="18"/>
         </w:rPr>
-        <w:t xml:space="preserve">ital Humanities Conference </w:t>
-      </w:r>
-      <w:r>
-        <w:rPr>
-          <w:color w:val="000000" w:themeColor="text1"/>
-          <w:szCs w:val="18"/>
-        </w:rPr>
-        <w:t>Abstracts,</w:t>
+        <w:t>ital Humanities Conference Abstracts,</w:t>
       </w:r>
       <w:r>
         <w:rPr>
@@ -18144,12 +18290,23 @@
         <w:jc w:val="both"/>
         <w:rPr>
           <w:rFonts w:ascii="Times New Roman" w:hAnsi="Times New Roman" w:cs="Times New Roman"/>
-          <w:color w:val="000000" w:themeColor="text1"/>
-          <w:sz w:val="18"/>
-          <w:szCs w:val="18"/>
-        </w:rPr>
+          <w:color w:val="0000FF"/>
+          <w:sz w:val="18"/>
+          <w:szCs w:val="18"/>
+          <w:u w:val="single"/>
+        </w:rPr>
+        <w:sectPr>
+          <w:headerReference w:type="even" r:id="rId18"/>
+          <w:headerReference w:type="default" r:id="rId19"/>
+          <w:type w:val="continuous"/>
+          <w:pgSz w:w="11907" w:h="16840" w:code="9"/>
+          <w:pgMar w:top="1871" w:right="1474" w:bottom="2381" w:left="1474" w:header="794" w:footer="1417" w:gutter="0"/>
+          <w:cols w:num="2" w:space="454"/>
+          <w:titlePg/>
+          <w:docGrid w:linePitch="272"/>
+        </w:sectPr>
       </w:pPr>
-      <w:hyperlink r:id="rId18" w:history="1">
+      <w:hyperlink r:id="rId20" w:history="1">
         <w:r>
           <w:rPr>
             <w:rStyle w:val="Hyperlink"/>
@@ -18160,329 +18317,8 @@
           <w:t>https://www.cs.waikato.ac.nz/~ml/index.html</w:t>
         </w:r>
       </w:hyperlink>
-    </w:p>
-    <w:p>
-      <w:pPr>
-        <w:pStyle w:val="ListParagraph"/>
-        <w:autoSpaceDE w:val="0"/>
-        <w:autoSpaceDN w:val="0"/>
-        <w:adjustRightInd w:val="0"/>
-        <w:ind w:left="284"/>
-        <w:jc w:val="both"/>
-        <w:rPr>
-          <w:rFonts w:ascii="Times New Roman" w:hAnsi="Times New Roman" w:cs="Times New Roman"/>
-          <w:color w:val="000000" w:themeColor="text1"/>
-          <w:sz w:val="18"/>
-          <w:szCs w:val="18"/>
-        </w:rPr>
-      </w:pPr>
-    </w:p>
-    <w:p>
-      <w:pPr>
-        <w:ind w:firstLine="301"/>
-        <w:jc w:val="both"/>
-        <w:rPr>
-          <w:color w:val="000000" w:themeColor="text1"/>
-          <w:sz w:val="20"/>
-          <w:szCs w:val="20"/>
-        </w:rPr>
-      </w:pPr>
-    </w:p>
-    <w:p>
-      <w:pPr>
-        <w:ind w:firstLine="301"/>
-        <w:jc w:val="both"/>
-        <w:rPr>
-          <w:color w:val="000000" w:themeColor="text1"/>
-          <w:sz w:val="20"/>
-          <w:szCs w:val="20"/>
-        </w:rPr>
-      </w:pPr>
-    </w:p>
-    <w:p>
-      <w:pPr>
-        <w:ind w:firstLine="301"/>
-        <w:jc w:val="both"/>
-        <w:rPr>
-          <w:color w:val="000000" w:themeColor="text1"/>
-          <w:sz w:val="20"/>
-          <w:szCs w:val="20"/>
-        </w:rPr>
-      </w:pPr>
-    </w:p>
-    <w:p>
-      <w:pPr>
-        <w:ind w:firstLine="301"/>
-        <w:jc w:val="both"/>
-        <w:rPr>
-          <w:color w:val="000000" w:themeColor="text1"/>
-          <w:sz w:val="20"/>
-          <w:szCs w:val="20"/>
-        </w:rPr>
-      </w:pPr>
-    </w:p>
-    <w:p>
-      <w:pPr>
-        <w:ind w:firstLine="301"/>
-        <w:jc w:val="both"/>
-        <w:rPr>
-          <w:color w:val="000000" w:themeColor="text1"/>
-          <w:sz w:val="20"/>
-          <w:szCs w:val="20"/>
-        </w:rPr>
-      </w:pPr>
-    </w:p>
-    <w:p>
-      <w:pPr>
-        <w:ind w:firstLine="301"/>
-        <w:jc w:val="both"/>
-        <w:rPr>
-          <w:color w:val="000000" w:themeColor="text1"/>
-          <w:sz w:val="20"/>
-          <w:szCs w:val="20"/>
-        </w:rPr>
-      </w:pPr>
-    </w:p>
-    <w:p>
-      <w:pPr>
-        <w:ind w:firstLine="301"/>
-        <w:jc w:val="both"/>
-        <w:rPr>
-          <w:color w:val="000000" w:themeColor="text1"/>
-          <w:sz w:val="20"/>
-          <w:szCs w:val="20"/>
-        </w:rPr>
-      </w:pPr>
-    </w:p>
-    <w:p>
-      <w:pPr>
-        <w:ind w:firstLine="301"/>
-        <w:jc w:val="both"/>
-        <w:rPr>
-          <w:color w:val="000000" w:themeColor="text1"/>
-          <w:sz w:val="20"/>
-          <w:szCs w:val="20"/>
-        </w:rPr>
-      </w:pPr>
-    </w:p>
-    <w:p>
-      <w:pPr>
-        <w:ind w:firstLine="301"/>
-        <w:jc w:val="both"/>
-        <w:rPr>
-          <w:color w:val="000000" w:themeColor="text1"/>
-          <w:sz w:val="20"/>
-          <w:szCs w:val="20"/>
-        </w:rPr>
-      </w:pPr>
-    </w:p>
-    <w:p>
-      <w:pPr>
-        <w:ind w:firstLine="301"/>
-        <w:jc w:val="both"/>
-        <w:rPr>
-          <w:color w:val="000000" w:themeColor="text1"/>
-          <w:sz w:val="20"/>
-          <w:szCs w:val="20"/>
-        </w:rPr>
-      </w:pPr>
-    </w:p>
-    <w:p>
-      <w:pPr>
-        <w:ind w:firstLine="301"/>
-        <w:jc w:val="both"/>
-        <w:rPr>
-          <w:color w:val="000000" w:themeColor="text1"/>
-          <w:sz w:val="20"/>
-          <w:szCs w:val="20"/>
-        </w:rPr>
-      </w:pPr>
-    </w:p>
-    <w:p>
-      <w:pPr>
-        <w:ind w:firstLine="301"/>
-        <w:jc w:val="both"/>
-        <w:rPr>
-          <w:color w:val="000000" w:themeColor="text1"/>
-          <w:sz w:val="20"/>
-          <w:szCs w:val="20"/>
-        </w:rPr>
-      </w:pPr>
-    </w:p>
-    <w:p>
-      <w:pPr>
-        <w:ind w:firstLine="301"/>
-        <w:jc w:val="both"/>
-        <w:rPr>
-          <w:color w:val="000000" w:themeColor="text1"/>
-          <w:sz w:val="20"/>
-          <w:szCs w:val="20"/>
-        </w:rPr>
-      </w:pPr>
-    </w:p>
-    <w:p>
-      <w:pPr>
-        <w:ind w:firstLine="301"/>
-        <w:jc w:val="both"/>
-        <w:rPr>
-          <w:color w:val="000000" w:themeColor="text1"/>
-          <w:sz w:val="20"/>
-          <w:szCs w:val="20"/>
-        </w:rPr>
-      </w:pPr>
-    </w:p>
-    <w:p>
-      <w:pPr>
-        <w:ind w:firstLine="301"/>
-        <w:jc w:val="both"/>
-        <w:rPr>
-          <w:color w:val="000000" w:themeColor="text1"/>
-          <w:sz w:val="20"/>
-          <w:szCs w:val="20"/>
-        </w:rPr>
-      </w:pPr>
-    </w:p>
-    <w:p>
-      <w:pPr>
-        <w:ind w:firstLine="301"/>
-        <w:jc w:val="both"/>
-        <w:rPr>
-          <w:color w:val="000000" w:themeColor="text1"/>
-          <w:sz w:val="20"/>
-          <w:szCs w:val="20"/>
-        </w:rPr>
-      </w:pPr>
-    </w:p>
-    <w:p>
-      <w:pPr>
-        <w:ind w:firstLine="301"/>
-        <w:jc w:val="both"/>
-        <w:rPr>
-          <w:color w:val="000000" w:themeColor="text1"/>
-          <w:sz w:val="20"/>
-          <w:szCs w:val="20"/>
-        </w:rPr>
-      </w:pPr>
-    </w:p>
-    <w:p>
-      <w:pPr>
-        <w:ind w:firstLine="301"/>
-        <w:jc w:val="both"/>
-        <w:rPr>
-          <w:color w:val="000000" w:themeColor="text1"/>
-          <w:sz w:val="20"/>
-          <w:szCs w:val="20"/>
-        </w:rPr>
-      </w:pPr>
-    </w:p>
-    <w:p>
-      <w:pPr>
-        <w:ind w:firstLine="301"/>
-        <w:jc w:val="both"/>
-        <w:rPr>
-          <w:color w:val="000000" w:themeColor="text1"/>
-          <w:sz w:val="20"/>
-          <w:szCs w:val="20"/>
-        </w:rPr>
-      </w:pPr>
-    </w:p>
-    <w:p>
-      <w:pPr>
-        <w:ind w:firstLine="301"/>
-        <w:jc w:val="both"/>
-        <w:rPr>
-          <w:color w:val="000000" w:themeColor="text1"/>
-          <w:sz w:val="20"/>
-          <w:szCs w:val="20"/>
-        </w:rPr>
-      </w:pPr>
-    </w:p>
-    <w:p>
-      <w:pPr>
-        <w:ind w:firstLine="301"/>
-        <w:jc w:val="both"/>
-        <w:rPr>
-          <w:color w:val="000000" w:themeColor="text1"/>
-          <w:sz w:val="20"/>
-          <w:szCs w:val="20"/>
-        </w:rPr>
-      </w:pPr>
-    </w:p>
-    <w:p>
-      <w:pPr>
-        <w:ind w:firstLine="301"/>
-        <w:jc w:val="both"/>
-        <w:rPr>
-          <w:color w:val="000000" w:themeColor="text1"/>
-          <w:sz w:val="20"/>
-          <w:szCs w:val="20"/>
-        </w:rPr>
-      </w:pPr>
-    </w:p>
-    <w:p>
-      <w:pPr>
-        <w:ind w:firstLine="301"/>
-        <w:jc w:val="both"/>
-        <w:rPr>
-          <w:color w:val="000000" w:themeColor="text1"/>
-          <w:sz w:val="20"/>
-          <w:szCs w:val="20"/>
-        </w:rPr>
-      </w:pPr>
-    </w:p>
-    <w:p>
-      <w:pPr>
-        <w:ind w:firstLine="301"/>
-        <w:jc w:val="both"/>
-        <w:rPr>
-          <w:color w:val="000000" w:themeColor="text1"/>
-          <w:sz w:val="20"/>
-          <w:szCs w:val="20"/>
-        </w:rPr>
-      </w:pPr>
-    </w:p>
-    <w:p>
-      <w:pPr>
-        <w:ind w:firstLine="301"/>
-        <w:jc w:val="both"/>
-        <w:rPr>
-          <w:color w:val="000000" w:themeColor="text1"/>
-          <w:sz w:val="20"/>
-          <w:szCs w:val="20"/>
-        </w:rPr>
-      </w:pPr>
-    </w:p>
-    <w:p>
-      <w:pPr>
-        <w:ind w:firstLine="301"/>
-        <w:jc w:val="both"/>
-        <w:rPr>
-          <w:color w:val="000000" w:themeColor="text1"/>
-          <w:sz w:val="20"/>
-          <w:szCs w:val="20"/>
-        </w:rPr>
-      </w:pPr>
-    </w:p>
-    <w:p>
-      <w:pPr>
-        <w:ind w:firstLine="301"/>
-        <w:jc w:val="both"/>
-        <w:rPr>
-          <w:color w:val="000000" w:themeColor="text1"/>
-          <w:sz w:val="20"/>
-          <w:szCs w:val="20"/>
-        </w:rPr>
-        <w:sectPr>
-          <w:headerReference w:type="even" r:id="rId19"/>
-          <w:headerReference w:type="default" r:id="rId20"/>
-          <w:type w:val="continuous"/>
-          <w:pgSz w:w="11907" w:h="16840" w:code="9"/>
-          <w:pgMar w:top="1871" w:right="1474" w:bottom="2381" w:left="1474" w:header="794" w:footer="1417" w:gutter="0"/>
-          <w:cols w:num="2" w:space="454"/>
-          <w:titlePg/>
-          <w:docGrid w:linePitch="272"/>
-        </w:sectPr>
-      </w:pPr>
+      <w:bookmarkStart w:id="2" w:name="_GoBack"/>
+      <w:bookmarkEnd w:id="2"/>
     </w:p>
     <w:p>
       <w:pPr>
@@ -18507,6 +18343,22 @@
 
 <file path=word/comments.xml><?xml version="1.0" encoding="utf-8"?>
 <w:comments xmlns:wpc="http://schemas.microsoft.com/office/word/2010/wordprocessingCanvas" xmlns:cx="http://schemas.microsoft.com/office/drawing/2014/chartex" xmlns:cx1="http://schemas.microsoft.com/office/drawing/2015/9/8/chartex" xmlns:cx2="http://schemas.microsoft.com/office/drawing/2015/10/21/chartex" xmlns:cx3="http://schemas.microsoft.com/office/drawing/2016/5/9/chartex" xmlns:cx4="http://schemas.microsoft.com/office/drawing/2016/5/10/chartex" xmlns:cx5="http://schemas.microsoft.com/office/drawing/2016/5/11/chartex" xmlns:cx6="http://schemas.microsoft.com/office/drawing/2016/5/12/chartex" xmlns:cx7="http://schemas.microsoft.com/office/drawing/2016/5/13/chartex" xmlns:cx8="http://schemas.microsoft.com/office/drawing/2016/5/14/chartex" xmlns:mc="http://schemas.openxmlformats.org/markup-compatibility/2006" xmlns:aink="http://schemas.microsoft.com/office/drawing/2016/ink" xmlns:am3d="http://schemas.microsoft.com/office/drawing/2017/model3d" xmlns:o="urn:schemas-microsoft-com:office:office" xmlns:r="http://schemas.openxmlformats.org/officeDocument/2006/relationships" xmlns:m="http://schemas.openxmlformats.org/officeDocument/2006/math" xmlns:v="urn:schemas-microsoft-com:vml" xmlns:wp14="http://schemas.microsoft.com/office/word/2010/wordprocessingDrawing" xmlns:wp="http://schemas.openxmlformats.org/drawingml/2006/wordprocessingDrawing" xmlns:w10="urn:schemas-microsoft-com:office:word" xmlns:w="http://schemas.openxmlformats.org/wordprocessingml/2006/main" xmlns:w14="http://schemas.microsoft.com/office/word/2010/wordml" xmlns:w15="http://schemas.microsoft.com/office/word/2012/wordml" xmlns:w16cid="http://schemas.microsoft.com/office/word/2016/wordml/cid" xmlns:w16se="http://schemas.microsoft.com/office/word/2015/wordml/symex" xmlns:wpg="http://schemas.microsoft.com/office/word/2010/wordprocessingGroup" xmlns:wpi="http://schemas.microsoft.com/office/word/2010/wordprocessingInk" xmlns:wne="http://schemas.microsoft.com/office/word/2006/wordml" xmlns:wps="http://schemas.microsoft.com/office/word/2010/wordprocessingShape" mc:Ignorable="w14 w15 w16se w16cid wp14">
+  <w:comment w:id="0" w:author="Lawrence Evalyn" w:date="2018-07-14T13:07:00Z" w:initials="LE">
+    <w:p>
+      <w:pPr>
+        <w:pStyle w:val="CommentText"/>
+      </w:pPr>
+      <w:r>
+        <w:rPr>
+          <w:rStyle w:val="CommentReference"/>
+        </w:rPr>
+        <w:annotationRef/>
+      </w:r>
+      <w:r>
+        <w:t>Probably a question for Dr. Gauch – do we want a nicer URL for this?</w:t>
+      </w:r>
+    </w:p>
+  </w:comment>
   <w:comment w:id="1" w:author="Lawrence Evalyn" w:date="2018-07-12T18:16:00Z" w:initials="LE">
     <w:p>
       <w:pPr>
@@ -18519,6 +18371,9 @@
           <w:rStyle w:val="CommentReference"/>
         </w:rPr>
         <w:annotationRef/>
+      </w:r>
+      <w:r>
+        <w:t>From the reviewers:</w:t>
       </w:r>
       <w:r>
         <w:rPr>
@@ -18528,27 +18383,7 @@
           <w:szCs w:val="17"/>
           <w:shd w:val="clear" w:color="auto" w:fill="99CCFF"/>
         </w:rPr>
-        <w:t>There are incomplete sentences in the introduction in part 2.1., in the conclusion , in the references…</w:t>
-      </w:r>
-    </w:p>
-    <w:p>
-      <w:pPr>
-        <w:pStyle w:val="CommentText"/>
-      </w:pPr>
-    </w:p>
-  </w:comment>
-  <w:comment w:id="2" w:author="Lawrence Evalyn" w:date="2018-07-12T18:16:00Z" w:initials="LE">
-    <w:p>
-      <w:pPr>
-        <w:rPr>
-          <w:lang w:val="en-CA"/>
-        </w:rPr>
-      </w:pPr>
-      <w:r>
-        <w:rPr>
-          <w:rStyle w:val="CommentReference"/>
-        </w:rPr>
-        <w:annotationRef/>
+        <w:t xml:space="preserve"> </w:t>
       </w:r>
       <w:r>
         <w:rPr>
@@ -18558,40 +18393,36 @@
           <w:szCs w:val="17"/>
           <w:shd w:val="clear" w:color="auto" w:fill="99CCFF"/>
         </w:rPr>
-        <w:t>There are incomplete sentences in the introduction in part 2.1., in the conclusion , in the references…</w:t>
-      </w:r>
-    </w:p>
-    <w:p>
-      <w:pPr>
-        <w:pStyle w:val="CommentText"/>
+        <w:t>Please check the paper format for the reference list and the citation. Currently it is very difficult to find the cited paper in the main text from the reference list</w:t>
+      </w:r>
+      <w:r>
+        <w:t xml:space="preserve">  K</w:t>
+      </w:r>
+      <w:r>
+        <w:t>DIR wants references in Harvard style, which mean</w:t>
+      </w:r>
+      <w:r>
+        <w:t xml:space="preserve">s alphabetized by author’s last name, and formatted as: </w:t>
+      </w:r>
+      <w:r>
         <w:rPr>
           <w:lang w:val="en-CA"/>
         </w:rPr>
-      </w:pPr>
-    </w:p>
-  </w:comment>
-  <w:comment w:id="3" w:author="Lawrence Evalyn" w:date="2018-07-12T18:16:00Z" w:initials="LE">
-    <w:p>
-      <w:pPr>
-        <w:rPr>
+        <w:t>Last name, First initial. (Year published). Article title. </w:t>
+      </w:r>
+      <w:r>
+        <w:rPr>
+          <w:i/>
+          <w:iCs/>
           <w:lang w:val="en-CA"/>
         </w:rPr>
-      </w:pPr>
-      <w:r>
-        <w:rPr>
-          <w:rStyle w:val="CommentReference"/>
-        </w:rPr>
-        <w:annotationRef/>
-      </w:r>
-      <w:r>
-        <w:rPr>
-          <w:rFonts w:ascii="Trebuchet MS" w:hAnsi="Trebuchet MS"/>
-          <w:color w:val="000000"/>
-          <w:sz w:val="17"/>
-          <w:szCs w:val="17"/>
-          <w:shd w:val="clear" w:color="auto" w:fill="99CCFF"/>
-        </w:rPr>
-        <w:t>Please check the paper format for the reference list and the citation. Currently it is very difficult to find the cited paper in the main text from the reference list</w:t>
+        <w:t>Journal</w:t>
+      </w:r>
+      <w:r>
+        <w:rPr>
+          <w:lang w:val="en-CA"/>
+        </w:rPr>
+        <w:t>, Volume (Issue), Page(s).</w:t>
       </w:r>
     </w:p>
     <w:p>
@@ -18608,16 +18439,14 @@
 
 <file path=word/commentsExtended.xml><?xml version="1.0" encoding="utf-8"?>
 <w15:commentsEx xmlns:wpc="http://schemas.microsoft.com/office/word/2010/wordprocessingCanvas" xmlns:cx="http://schemas.microsoft.com/office/drawing/2014/chartex" xmlns:cx1="http://schemas.microsoft.com/office/drawing/2015/9/8/chartex" xmlns:cx2="http://schemas.microsoft.com/office/drawing/2015/10/21/chartex" xmlns:cx3="http://schemas.microsoft.com/office/drawing/2016/5/9/chartex" xmlns:cx4="http://schemas.microsoft.com/office/drawing/2016/5/10/chartex" xmlns:cx5="http://schemas.microsoft.com/office/drawing/2016/5/11/chartex" xmlns:cx6="http://schemas.microsoft.com/office/drawing/2016/5/12/chartex" xmlns:cx7="http://schemas.microsoft.com/office/drawing/2016/5/13/chartex" xmlns:cx8="http://schemas.microsoft.com/office/drawing/2016/5/14/chartex" xmlns:mc="http://schemas.openxmlformats.org/markup-compatibility/2006" xmlns:aink="http://schemas.microsoft.com/office/drawing/2016/ink" xmlns:am3d="http://schemas.microsoft.com/office/drawing/2017/model3d" xmlns:o="urn:schemas-microsoft-com:office:office" xmlns:r="http://schemas.openxmlformats.org/officeDocument/2006/relationships" xmlns:m="http://schemas.openxmlformats.org/officeDocument/2006/math" xmlns:v="urn:schemas-microsoft-com:vml" xmlns:wp14="http://schemas.microsoft.com/office/word/2010/wordprocessingDrawing" xmlns:wp="http://schemas.openxmlformats.org/drawingml/2006/wordprocessingDrawing" xmlns:w10="urn:schemas-microsoft-com:office:word" xmlns:w="http://schemas.openxmlformats.org/wordprocessingml/2006/main" xmlns:w14="http://schemas.microsoft.com/office/word/2010/wordml" xmlns:w15="http://schemas.microsoft.com/office/word/2012/wordml" xmlns:w16cid="http://schemas.microsoft.com/office/word/2016/wordml/cid" xmlns:w16se="http://schemas.microsoft.com/office/word/2015/wordml/symex" xmlns:wpg="http://schemas.microsoft.com/office/word/2010/wordprocessingGroup" xmlns:wpi="http://schemas.microsoft.com/office/word/2010/wordprocessingInk" xmlns:wne="http://schemas.microsoft.com/office/word/2006/wordml" xmlns:wps="http://schemas.microsoft.com/office/word/2010/wordprocessingShape" mc:Ignorable="w14 w15 w16se w16cid wp14">
-  <w15:commentEx w15:paraId="2A4A47E9" w15:done="0"/>
-  <w15:commentEx w15:paraId="12626E02" w15:done="0"/>
+  <w15:commentEx w15:paraId="7E59F134" w15:done="0"/>
   <w15:commentEx w15:paraId="796A775D" w15:done="0"/>
 </w15:commentsEx>
 </file>
 
 <file path=word/commentsIds.xml><?xml version="1.0" encoding="utf-8"?>
 <w16cid:commentsIds xmlns:wpc="http://schemas.microsoft.com/office/word/2010/wordprocessingCanvas" xmlns:cx="http://schemas.microsoft.com/office/drawing/2014/chartex" xmlns:cx1="http://schemas.microsoft.com/office/drawing/2015/9/8/chartex" xmlns:cx2="http://schemas.microsoft.com/office/drawing/2015/10/21/chartex" xmlns:cx3="http://schemas.microsoft.com/office/drawing/2016/5/9/chartex" xmlns:cx4="http://schemas.microsoft.com/office/drawing/2016/5/10/chartex" xmlns:cx5="http://schemas.microsoft.com/office/drawing/2016/5/11/chartex" xmlns:cx6="http://schemas.microsoft.com/office/drawing/2016/5/12/chartex" xmlns:cx7="http://schemas.microsoft.com/office/drawing/2016/5/13/chartex" xmlns:cx8="http://schemas.microsoft.com/office/drawing/2016/5/14/chartex" xmlns:mc="http://schemas.openxmlformats.org/markup-compatibility/2006" xmlns:aink="http://schemas.microsoft.com/office/drawing/2016/ink" xmlns:am3d="http://schemas.microsoft.com/office/drawing/2017/model3d" xmlns:o="urn:schemas-microsoft-com:office:office" xmlns:r="http://schemas.openxmlformats.org/officeDocument/2006/relationships" xmlns:m="http://schemas.openxmlformats.org/officeDocument/2006/math" xmlns:v="urn:schemas-microsoft-com:vml" xmlns:wp14="http://schemas.microsoft.com/office/word/2010/wordprocessingDrawing" xmlns:wp="http://schemas.openxmlformats.org/drawingml/2006/wordprocessingDrawing" xmlns:w10="urn:schemas-microsoft-com:office:word" xmlns:w="http://schemas.openxmlformats.org/wordprocessingml/2006/main" xmlns:w14="http://schemas.microsoft.com/office/word/2010/wordml" xmlns:w15="http://schemas.microsoft.com/office/word/2012/wordml" xmlns:w16cid="http://schemas.microsoft.com/office/word/2016/wordml/cid" xmlns:w16se="http://schemas.microsoft.com/office/word/2015/wordml/symex" xmlns:wpg="http://schemas.microsoft.com/office/word/2010/wordprocessingGroup" xmlns:wpi="http://schemas.microsoft.com/office/word/2010/wordprocessingInk" xmlns:wne="http://schemas.microsoft.com/office/word/2006/wordml" xmlns:wps="http://schemas.microsoft.com/office/word/2010/wordprocessingShape" mc:Ignorable="w14 w15 w16se w16cid wp14">
-  <w16cid:commentId w16cid:paraId="2A4A47E9" w16cid:durableId="1EF21974"/>
-  <w16cid:commentId w16cid:paraId="12626E02" w16cid:durableId="1EF21978"/>
+  <w16cid:commentId w16cid:paraId="7E59F134" w16cid:durableId="1EF473F4"/>
   <w16cid:commentId w16cid:paraId="796A775D" w16cid:durableId="1EF21984"/>
 </w16cid:commentsIds>
 </file>
@@ -19256,6 +19085,155 @@
     </w:lvl>
   </w:abstractNum>
   <w:abstractNum w:abstractNumId="2" w15:restartNumberingAfterBreak="0">
+    <w:nsid w:val="09344DD6"/>
+    <w:multiLevelType w:val="multilevel"/>
+    <w:tmpl w:val="8042DC2E"/>
+    <w:lvl w:ilvl="0">
+      <w:start w:val="1"/>
+      <w:numFmt w:val="bullet"/>
+      <w:lvlText w:val=""/>
+      <w:lvlJc w:val="left"/>
+      <w:pPr>
+        <w:tabs>
+          <w:tab w:val="num" w:pos="720"/>
+        </w:tabs>
+        <w:ind w:left="720" w:hanging="360"/>
+      </w:pPr>
+      <w:rPr>
+        <w:rFonts w:ascii="Symbol" w:hAnsi="Symbol" w:hint="default"/>
+        <w:sz w:val="20"/>
+      </w:rPr>
+    </w:lvl>
+    <w:lvl w:ilvl="1" w:tentative="1">
+      <w:start w:val="1"/>
+      <w:numFmt w:val="bullet"/>
+      <w:lvlText w:val="o"/>
+      <w:lvlJc w:val="left"/>
+      <w:pPr>
+        <w:tabs>
+          <w:tab w:val="num" w:pos="1440"/>
+        </w:tabs>
+        <w:ind w:left="1440" w:hanging="360"/>
+      </w:pPr>
+      <w:rPr>
+        <w:rFonts w:ascii="Courier New" w:hAnsi="Courier New" w:hint="default"/>
+        <w:sz w:val="20"/>
+      </w:rPr>
+    </w:lvl>
+    <w:lvl w:ilvl="2" w:tentative="1">
+      <w:start w:val="1"/>
+      <w:numFmt w:val="bullet"/>
+      <w:lvlText w:val=""/>
+      <w:lvlJc w:val="left"/>
+      <w:pPr>
+        <w:tabs>
+          <w:tab w:val="num" w:pos="2160"/>
+        </w:tabs>
+        <w:ind w:left="2160" w:hanging="360"/>
+      </w:pPr>
+      <w:rPr>
+        <w:rFonts w:ascii="Wingdings" w:hAnsi="Wingdings" w:hint="default"/>
+        <w:sz w:val="20"/>
+      </w:rPr>
+    </w:lvl>
+    <w:lvl w:ilvl="3" w:tentative="1">
+      <w:start w:val="1"/>
+      <w:numFmt w:val="bullet"/>
+      <w:lvlText w:val=""/>
+      <w:lvlJc w:val="left"/>
+      <w:pPr>
+        <w:tabs>
+          <w:tab w:val="num" w:pos="2880"/>
+        </w:tabs>
+        <w:ind w:left="2880" w:hanging="360"/>
+      </w:pPr>
+      <w:rPr>
+        <w:rFonts w:ascii="Wingdings" w:hAnsi="Wingdings" w:hint="default"/>
+        <w:sz w:val="20"/>
+      </w:rPr>
+    </w:lvl>
+    <w:lvl w:ilvl="4" w:tentative="1">
+      <w:start w:val="1"/>
+      <w:numFmt w:val="bullet"/>
+      <w:lvlText w:val=""/>
+      <w:lvlJc w:val="left"/>
+      <w:pPr>
+        <w:tabs>
+          <w:tab w:val="num" w:pos="3600"/>
+        </w:tabs>
+        <w:ind w:left="3600" w:hanging="360"/>
+      </w:pPr>
+      <w:rPr>
+        <w:rFonts w:ascii="Wingdings" w:hAnsi="Wingdings" w:hint="default"/>
+        <w:sz w:val="20"/>
+      </w:rPr>
+    </w:lvl>
+    <w:lvl w:ilvl="5" w:tentative="1">
+      <w:start w:val="1"/>
+      <w:numFmt w:val="bullet"/>
+      <w:lvlText w:val=""/>
+      <w:lvlJc w:val="left"/>
+      <w:pPr>
+        <w:tabs>
+          <w:tab w:val="num" w:pos="4320"/>
+        </w:tabs>
+        <w:ind w:left="4320" w:hanging="360"/>
+      </w:pPr>
+      <w:rPr>
+        <w:rFonts w:ascii="Wingdings" w:hAnsi="Wingdings" w:hint="default"/>
+        <w:sz w:val="20"/>
+      </w:rPr>
+    </w:lvl>
+    <w:lvl w:ilvl="6" w:tentative="1">
+      <w:start w:val="1"/>
+      <w:numFmt w:val="bullet"/>
+      <w:lvlText w:val=""/>
+      <w:lvlJc w:val="left"/>
+      <w:pPr>
+        <w:tabs>
+          <w:tab w:val="num" w:pos="5040"/>
+        </w:tabs>
+        <w:ind w:left="5040" w:hanging="360"/>
+      </w:pPr>
+      <w:rPr>
+        <w:rFonts w:ascii="Wingdings" w:hAnsi="Wingdings" w:hint="default"/>
+        <w:sz w:val="20"/>
+      </w:rPr>
+    </w:lvl>
+    <w:lvl w:ilvl="7" w:tentative="1">
+      <w:start w:val="1"/>
+      <w:numFmt w:val="bullet"/>
+      <w:lvlText w:val=""/>
+      <w:lvlJc w:val="left"/>
+      <w:pPr>
+        <w:tabs>
+          <w:tab w:val="num" w:pos="5760"/>
+        </w:tabs>
+        <w:ind w:left="5760" w:hanging="360"/>
+      </w:pPr>
+      <w:rPr>
+        <w:rFonts w:ascii="Wingdings" w:hAnsi="Wingdings" w:hint="default"/>
+        <w:sz w:val="20"/>
+      </w:rPr>
+    </w:lvl>
+    <w:lvl w:ilvl="8" w:tentative="1">
+      <w:start w:val="1"/>
+      <w:numFmt w:val="bullet"/>
+      <w:lvlText w:val=""/>
+      <w:lvlJc w:val="left"/>
+      <w:pPr>
+        <w:tabs>
+          <w:tab w:val="num" w:pos="6480"/>
+        </w:tabs>
+        <w:ind w:left="6480" w:hanging="360"/>
+      </w:pPr>
+      <w:rPr>
+        <w:rFonts w:ascii="Wingdings" w:hAnsi="Wingdings" w:hint="default"/>
+        <w:sz w:val="20"/>
+      </w:rPr>
+    </w:lvl>
+  </w:abstractNum>
+  <w:abstractNum w:abstractNumId="3" w15:restartNumberingAfterBreak="0">
     <w:nsid w:val="11E76C2D"/>
     <w:multiLevelType w:val="hybridMultilevel"/>
     <w:tmpl w:val="80829950"/>
@@ -19344,7 +19322,7 @@
       </w:pPr>
     </w:lvl>
   </w:abstractNum>
-  <w:abstractNum w:abstractNumId="3" w15:restartNumberingAfterBreak="0">
+  <w:abstractNum w:abstractNumId="4" w15:restartNumberingAfterBreak="0">
     <w:nsid w:val="212D7AB0"/>
     <w:multiLevelType w:val="hybridMultilevel"/>
     <w:tmpl w:val="04DA9F1A"/>
@@ -19484,7 +19462,7 @@
       </w:rPr>
     </w:lvl>
   </w:abstractNum>
-  <w:abstractNum w:abstractNumId="4" w15:restartNumberingAfterBreak="0">
+  <w:abstractNum w:abstractNumId="5" w15:restartNumberingAfterBreak="0">
     <w:nsid w:val="45564739"/>
     <w:multiLevelType w:val="multilevel"/>
     <w:tmpl w:val="8E22192C"/>
@@ -19624,7 +19602,7 @@
       </w:rPr>
     </w:lvl>
   </w:abstractNum>
-  <w:abstractNum w:abstractNumId="5" w15:restartNumberingAfterBreak="0">
+  <w:abstractNum w:abstractNumId="6" w15:restartNumberingAfterBreak="0">
     <w:nsid w:val="6F2F23A7"/>
     <w:multiLevelType w:val="hybridMultilevel"/>
     <w:tmpl w:val="DB18D57E"/>
@@ -19720,15 +19698,18 @@
     <w:abstractNumId w:val="1"/>
   </w:num>
   <w:num w:numId="3">
+    <w:abstractNumId w:val="5"/>
+  </w:num>
+  <w:num w:numId="4">
     <w:abstractNumId w:val="4"/>
   </w:num>
-  <w:num w:numId="4">
+  <w:num w:numId="5">
+    <w:abstractNumId w:val="6"/>
+  </w:num>
+  <w:num w:numId="6">
     <w:abstractNumId w:val="3"/>
   </w:num>
-  <w:num w:numId="5">
-    <w:abstractNumId w:val="5"/>
-  </w:num>
-  <w:num w:numId="6">
+  <w:num w:numId="7">
     <w:abstractNumId w:val="2"/>
   </w:num>
 </w:numbering>
@@ -21782,7 +21763,7 @@
 </file>
 
 <file path=customXml/itemProps1.xml><?xml version="1.0" encoding="utf-8"?>
-<ds:datastoreItem xmlns:ds="http://schemas.openxmlformats.org/officeDocument/2006/customXml" ds:itemID="{EDC29C24-89EE-8140-9F19-012010217AF3}">
+<ds:datastoreItem xmlns:ds="http://schemas.openxmlformats.org/officeDocument/2006/customXml" ds:itemID="{B32C2F72-D222-D64D-BCDE-0A1FCB90A184}">
   <ds:schemaRefs>
     <ds:schemaRef ds:uri="http://schemas.openxmlformats.org/officeDocument/2006/bibliography"/>
   </ds:schemaRefs>

</xml_diff>